<commit_message>
File plus Directory option
</commit_message>
<xml_diff>
--- a/README_MSOffice.docx
+++ b/README_MSOffice.docx
@@ -167,7 +167,19 @@
         <w:rPr>
           <w:rFonts w:ascii="DejaVu Sans" w:hAnsi="DejaVu Sans"/>
         </w:rPr>
-        <w:t>GUI USAGE: Run "genloggui.py" for deploying the scipt in GUI mode.</w:t>
+        <w:t>GUI USAGE: Run "genloggui.py" for deploying the sc</w:t>
+      </w:r>
+      <w:r>
+        <w:rPr>
+          <w:rFonts w:ascii="DejaVu Sans" w:hAnsi="DejaVu Sans"/>
+        </w:rPr>
+        <w:t>r</w:t>
+      </w:r>
+      <w:r>
+        <w:rPr>
+          <w:rFonts w:ascii="DejaVu Sans" w:hAnsi="DejaVu Sans"/>
+        </w:rPr>
+        <w:t>ipt in GUI mode.</w:t>
       </w:r>
     </w:p>
     <w:p>
@@ -259,8 +271,15 @@
       <w:r>
         <w:rPr>
           <w:rFonts w:ascii="DejaVu Sans" w:hAnsi="DejaVu Sans"/>
-        </w:rPr>
-        <w:t xml:space="preserve">Search Field: On using this field, the lines of interest are found by searching for the specified string. Available  special keywords are </w:t>
+          <w:u w:val="single"/>
+        </w:rPr>
+        <w:t>Search Field</w:t>
+      </w:r>
+      <w:r>
+        <w:rPr>
+          <w:rFonts w:ascii="DejaVu Sans" w:hAnsi="DejaVu Sans"/>
+        </w:rPr>
+        <w:t xml:space="preserve">: On using this field, the lines of interest are found by searching for the specified string. Available  special keywords are </w:t>
       </w:r>
     </w:p>
     <w:p>
@@ -360,62 +379,83 @@
       <w:r>
         <w:rPr>
           <w:rFonts w:ascii="DejaVu Sans" w:hAnsi="DejaVu Sans"/>
-        </w:rPr>
-        <w:t>Regex Field: The lines of interest are found by matching the specified regular expression.</w:t>
-      </w:r>
-    </w:p>
-    <w:p>
-      <w:pPr>
-        <w:pStyle w:val="style0"/>
-        <w:rPr>
-          <w:rFonts w:ascii="DejaVu Sans" w:hAnsi="DejaVu Sans"/>
-        </w:rPr>
-      </w:pPr>
-      <w:r>
-        <w:rPr>
-          <w:rFonts w:ascii="DejaVu Sans" w:hAnsi="DejaVu Sans"/>
-        </w:rPr>
-      </w:r>
-    </w:p>
-    <w:p>
-      <w:pPr>
-        <w:pStyle w:val="style0"/>
-        <w:rPr>
-          <w:rFonts w:ascii="DejaVu Sans" w:hAnsi="DejaVu Sans"/>
-        </w:rPr>
-      </w:pPr>
-      <w:r>
-        <w:rPr>
-          <w:rFonts w:ascii="DejaVu Sans" w:hAnsi="DejaVu Sans"/>
-        </w:rPr>
-        <w:t>File Path: Specify the log file name/relative path. Default: current directory</w:t>
-      </w:r>
-    </w:p>
-    <w:p>
-      <w:pPr>
-        <w:pStyle w:val="style0"/>
-        <w:rPr>
-          <w:rFonts w:ascii="DejaVu Sans" w:hAnsi="DejaVu Sans"/>
-        </w:rPr>
-      </w:pPr>
-      <w:r>
-        <w:rPr>
-          <w:rFonts w:ascii="DejaVu Sans" w:hAnsi="DejaVu Sans"/>
-        </w:rPr>
-      </w:r>
-    </w:p>
-    <w:p>
-      <w:pPr>
-        <w:pStyle w:val="style0"/>
-        <w:rPr>
-          <w:rFonts w:ascii="DejaVu Sans" w:hAnsi="DejaVu Sans"/>
-        </w:rPr>
-      </w:pPr>
-      <w:r>
-        <w:rPr>
-          <w:rFonts w:ascii="DejaVu Sans" w:hAnsi="DejaVu Sans"/>
-        </w:rPr>
-        <w:t>Condition Field:Currently supported arithematic operators are: "+" "-" "*" "/" "&lt;" "&gt;=" "&lt;=" "=" which can be combined with "!" (left assosiative),"&amp;"(and) and "|"(or) logical operators.</w:t>
+          <w:u w:val="single"/>
+        </w:rPr>
+        <w:t>Regex Field</w:t>
+      </w:r>
+      <w:r>
+        <w:rPr>
+          <w:rFonts w:ascii="DejaVu Sans" w:hAnsi="DejaVu Sans"/>
+        </w:rPr>
+        <w:t>: The lines of interest are found by matching the specified regular expression.</w:t>
+      </w:r>
+    </w:p>
+    <w:p>
+      <w:pPr>
+        <w:pStyle w:val="style0"/>
+        <w:rPr>
+          <w:rFonts w:ascii="DejaVu Sans" w:hAnsi="DejaVu Sans"/>
+        </w:rPr>
+      </w:pPr>
+      <w:r>
+        <w:rPr>
+          <w:rFonts w:ascii="DejaVu Sans" w:hAnsi="DejaVu Sans"/>
+        </w:rPr>
+      </w:r>
+    </w:p>
+    <w:p>
+      <w:pPr>
+        <w:pStyle w:val="style0"/>
+        <w:rPr>
+          <w:rFonts w:ascii="DejaVu Sans" w:hAnsi="DejaVu Sans"/>
+        </w:rPr>
+      </w:pPr>
+      <w:r>
+        <w:rPr>
+          <w:rFonts w:ascii="DejaVu Sans" w:hAnsi="DejaVu Sans"/>
+          <w:u w:val="single"/>
+        </w:rPr>
+        <w:t>File Path</w:t>
+      </w:r>
+      <w:r>
+        <w:rPr>
+          <w:rFonts w:ascii="DejaVu Sans" w:hAnsi="DejaVu Sans"/>
+        </w:rPr>
+        <w:t>: Specify the log file name/relative path. Default: current directory</w:t>
+      </w:r>
+    </w:p>
+    <w:p>
+      <w:pPr>
+        <w:pStyle w:val="style0"/>
+        <w:rPr>
+          <w:rFonts w:ascii="DejaVu Sans" w:hAnsi="DejaVu Sans"/>
+        </w:rPr>
+      </w:pPr>
+      <w:r>
+        <w:rPr>
+          <w:rFonts w:ascii="DejaVu Sans" w:hAnsi="DejaVu Sans"/>
+        </w:rPr>
+      </w:r>
+    </w:p>
+    <w:p>
+      <w:pPr>
+        <w:pStyle w:val="style0"/>
+        <w:rPr>
+          <w:rFonts w:ascii="DejaVu Sans" w:hAnsi="DejaVu Sans"/>
+        </w:rPr>
+      </w:pPr>
+      <w:r>
+        <w:rPr>
+          <w:rFonts w:ascii="DejaVu Sans" w:hAnsi="DejaVu Sans"/>
+          <w:u w:val="single"/>
+        </w:rPr>
+        <w:t>Condition Field</w:t>
+      </w:r>
+      <w:r>
+        <w:rPr>
+          <w:rFonts w:ascii="DejaVu Sans" w:hAnsi="DejaVu Sans"/>
+        </w:rPr>
+        <w:t>:Currently supported arithematic operators are: "+" "-" "*" "/" "&lt;" "&gt;=" "&lt;=" "=" which can be combined with "!" (left assosiative),"&amp;"(and) and "|"(or) logical operators.</w:t>
       </w:r>
     </w:p>
     <w:p>
@@ -568,6 +608,7 @@
       <w:pgNumType w:fmt="decimal"/>
       <w:formProt w:val="false"/>
       <w:textDirection w:val="lrTb"/>
+      <w:docGrid w:charSpace="0" w:linePitch="240" w:type="default"/>
     </w:sectPr>
   </w:body>
 </w:document>
@@ -1131,7 +1172,7 @@
     </w:pPr>
     <w:rPr>
       <w:rFonts w:ascii="Liberation Serif" w:cs="Lohit Hindi" w:eastAsia="DejaVu Sans" w:hAnsi="Liberation Serif"/>
-      <w:color w:val="auto"/>
+      <w:color w:val="00000A"/>
       <w:sz w:val="24"/>
       <w:szCs w:val="24"/>
       <w:lang w:bidi="hi-IN" w:eastAsia="zh-CN" w:val="en-IN"/>
@@ -1144,10 +1185,24 @@
       <w:rFonts w:ascii="OpenSymbol" w:cs="OpenSymbol" w:eastAsia="OpenSymbol" w:hAnsi="OpenSymbol"/>
     </w:rPr>
   </w:style>
-  <w:style w:styleId="style16" w:type="paragraph">
+  <w:style w:styleId="style16" w:type="character">
+    <w:name w:val="ListLabel 1"/>
+    <w:next w:val="style16"/>
+    <w:rPr>
+      <w:rFonts w:cs="Symbol"/>
+    </w:rPr>
+  </w:style>
+  <w:style w:styleId="style17" w:type="character">
+    <w:name w:val="ListLabel 2"/>
+    <w:next w:val="style17"/>
+    <w:rPr>
+      <w:rFonts w:cs="OpenSymbol"/>
+    </w:rPr>
+  </w:style>
+  <w:style w:styleId="style18" w:type="paragraph">
     <w:name w:val="Heading"/>
     <w:basedOn w:val="style0"/>
-    <w:next w:val="style17"/>
+    <w:next w:val="style19"/>
     <w:pPr>
       <w:keepNext/>
       <w:spacing w:after="120" w:before="240"/>
@@ -1159,29 +1214,29 @@
       <w:szCs w:val="28"/>
     </w:rPr>
   </w:style>
-  <w:style w:styleId="style17" w:type="paragraph">
+  <w:style w:styleId="style19" w:type="paragraph">
     <w:name w:val="Text Body"/>
     <w:basedOn w:val="style0"/>
-    <w:next w:val="style17"/>
+    <w:next w:val="style19"/>
     <w:pPr>
       <w:spacing w:after="120" w:before="0"/>
       <w:contextualSpacing w:val="false"/>
     </w:pPr>
     <w:rPr/>
   </w:style>
-  <w:style w:styleId="style18" w:type="paragraph">
+  <w:style w:styleId="style20" w:type="paragraph">
     <w:name w:val="List"/>
-    <w:basedOn w:val="style17"/>
-    <w:next w:val="style18"/>
+    <w:basedOn w:val="style19"/>
+    <w:next w:val="style20"/>
     <w:pPr/>
     <w:rPr>
       <w:rFonts w:cs="Lohit Hindi"/>
     </w:rPr>
   </w:style>
-  <w:style w:styleId="style19" w:type="paragraph">
+  <w:style w:styleId="style21" w:type="paragraph">
     <w:name w:val="Caption"/>
     <w:basedOn w:val="style0"/>
-    <w:next w:val="style19"/>
+    <w:next w:val="style21"/>
     <w:pPr>
       <w:suppressLineNumbers/>
       <w:spacing w:after="120" w:before="120"/>
@@ -1195,10 +1250,10 @@
       <w:szCs w:val="24"/>
     </w:rPr>
   </w:style>
-  <w:style w:styleId="style20" w:type="paragraph">
+  <w:style w:styleId="style22" w:type="paragraph">
     <w:name w:val="Index"/>
     <w:basedOn w:val="style0"/>
-    <w:next w:val="style20"/>
+    <w:next w:val="style22"/>
     <w:pPr>
       <w:suppressLineNumbers/>
     </w:pPr>
@@ -1206,10 +1261,10 @@
       <w:rFonts w:cs="Lohit Hindi"/>
     </w:rPr>
   </w:style>
-  <w:style w:styleId="style21" w:type="paragraph">
+  <w:style w:styleId="style23" w:type="paragraph">
     <w:name w:val="Preformatted Text"/>
     <w:basedOn w:val="style0"/>
-    <w:next w:val="style21"/>
+    <w:next w:val="style23"/>
     <w:pPr>
       <w:spacing w:after="0" w:before="0"/>
       <w:contextualSpacing w:val="false"/>

</xml_diff>